<commit_message>
updated Innovative & nitri hand
</commit_message>
<xml_diff>
--- a/img/innovative-img/SPECIFICATION/NITRI HAND d.docx
+++ b/img/innovative-img/SPECIFICATION/NITRI HAND d.docx
@@ -42,6 +42,66 @@
     <w:p>
       <w:r>
         <w:rPr>
+          <w:noProof/>
+        </w:rPr>
+        <w:drawing>
+          <wp:anchor distT="0" distB="0" distL="114300" distR="114300" simplePos="0" relativeHeight="251658240" behindDoc="1" locked="0" layoutInCell="1" allowOverlap="1" wp14:anchorId="031F7EF2" wp14:editId="75D55B47">
+            <wp:simplePos x="0" y="0"/>
+            <wp:positionH relativeFrom="column">
+              <wp:posOffset>5436870</wp:posOffset>
+            </wp:positionH>
+            <wp:positionV relativeFrom="paragraph">
+              <wp:posOffset>43815</wp:posOffset>
+            </wp:positionV>
+            <wp:extent cx="1082040" cy="1569720"/>
+            <wp:effectExtent l="0" t="0" r="3810" b="0"/>
+            <wp:wrapNone/>
+            <wp:docPr id="1" name="Picture 1" descr="A picture containing handwear, clothing&#10;&#10;Description generated with very high confidence"/>
+            <wp:cNvGraphicFramePr>
+              <a:graphicFrameLocks xmlns:a="http://schemas.openxmlformats.org/drawingml/2006/main" noChangeAspect="1"/>
+            </wp:cNvGraphicFramePr>
+            <a:graphic xmlns:a="http://schemas.openxmlformats.org/drawingml/2006/main">
+              <a:graphicData uri="http://schemas.openxmlformats.org/drawingml/2006/picture">
+                <pic:pic xmlns:pic="http://schemas.openxmlformats.org/drawingml/2006/picture">
+                  <pic:nvPicPr>
+                    <pic:cNvPr id="1" name="NITRI HAND.jpg"/>
+                    <pic:cNvPicPr/>
+                  </pic:nvPicPr>
+                  <pic:blipFill>
+                    <a:blip r:embed="rId7">
+                      <a:extLst>
+                        <a:ext uri="{28A0092B-C50C-407E-A947-70E740481C1C}">
+                          <a14:useLocalDpi xmlns:a14="http://schemas.microsoft.com/office/drawing/2010/main" val="0"/>
+                        </a:ext>
+                      </a:extLst>
+                    </a:blip>
+                    <a:stretch>
+                      <a:fillRect/>
+                    </a:stretch>
+                  </pic:blipFill>
+                  <pic:spPr>
+                    <a:xfrm>
+                      <a:off x="0" y="0"/>
+                      <a:ext cx="1082040" cy="1569720"/>
+                    </a:xfrm>
+                    <a:prstGeom prst="rect">
+                      <a:avLst/>
+                    </a:prstGeom>
+                  </pic:spPr>
+                </pic:pic>
+              </a:graphicData>
+            </a:graphic>
+            <wp14:sizeRelH relativeFrom="page">
+              <wp14:pctWidth>0</wp14:pctWidth>
+            </wp14:sizeRelH>
+            <wp14:sizeRelV relativeFrom="page">
+              <wp14:pctHeight>0</wp14:pctHeight>
+            </wp14:sizeRelV>
+          </wp:anchor>
+        </w:drawing>
+      </w:r>
+      <w:r>
+        <w:rPr>
           <w:b/>
           <w:bCs/>
         </w:rPr>
@@ -57,7 +117,13 @@
       </w:r>
       <w:proofErr w:type="gramEnd"/>
       <w:r>
-        <w:t xml:space="preserve"> Powder Free Nitrile Exam Gloves</w:t>
+        <w:t xml:space="preserve"> </w:t>
+      </w:r>
+      <w:r>
+        <w:t xml:space="preserve">4 Mil </w:t>
+      </w:r>
+      <w:r>
+        <w:t>Powder Free Nitrile Exam Gloves</w:t>
       </w:r>
     </w:p>
     <w:p>
@@ -1724,6 +1790,26 @@
                 <w:b/>
               </w:rPr>
             </w:pPr>
+            <w:r>
+              <w:rPr>
+                <w:b/>
+              </w:rPr>
+              <w:t xml:space="preserve">22 </w:t>
+            </w:r>
+            <w:proofErr w:type="spellStart"/>
+            <w:r>
+              <w:rPr>
+                <w:b/>
+              </w:rPr>
+              <w:t>Mpa</w:t>
+            </w:r>
+            <w:proofErr w:type="spellEnd"/>
+            <w:r>
+              <w:rPr>
+                <w:b/>
+              </w:rPr>
+              <w:t xml:space="preserve"> min.</w:t>
+            </w:r>
           </w:p>
         </w:tc>
         <w:tc>
@@ -1751,6 +1837,12 @@
                 <w:b/>
               </w:rPr>
             </w:pPr>
+            <w:r>
+              <w:rPr>
+                <w:b/>
+              </w:rPr>
+              <w:t>500 Min</w:t>
+            </w:r>
           </w:p>
         </w:tc>
         <w:tc>
@@ -1778,6 +1870,19 @@
                 <w:b/>
               </w:rPr>
             </w:pPr>
+            <w:r>
+              <w:rPr>
+                <w:rFonts w:cstheme="minorHAnsi"/>
+                <w:b/>
+              </w:rPr>
+              <w:t>≥</w:t>
+            </w:r>
+            <w:r>
+              <w:rPr>
+                <w:b/>
+              </w:rPr>
+              <w:t xml:space="preserve"> 6 N</w:t>
+            </w:r>
           </w:p>
         </w:tc>
       </w:tr>
@@ -1793,69 +1898,79 @@
         <w:rPr>
           <w:b/>
         </w:rPr>
-        <w:t>Tensile (ASTM D 6319 &amp; EN 455-2)</w:t>
-      </w:r>
-    </w:p>
-    <w:p>
-      <w:pPr>
-        <w:spacing w:after="0" w:line="240" w:lineRule="auto"/>
-        <w:rPr>
-          <w:b/>
-        </w:rPr>
-      </w:pPr>
-    </w:p>
-    <w:p>
-      <w:pPr>
-        <w:spacing w:after="0" w:line="240" w:lineRule="auto"/>
-      </w:pPr>
-    </w:p>
-    <w:p>
-      <w:pPr>
-        <w:spacing w:after="0" w:line="240" w:lineRule="auto"/>
-      </w:pPr>
-    </w:p>
-    <w:p>
-      <w:pPr>
-        <w:spacing w:after="0" w:line="240" w:lineRule="auto"/>
-      </w:pPr>
-    </w:p>
-    <w:p>
-      <w:pPr>
-        <w:spacing w:after="0" w:line="240" w:lineRule="auto"/>
-      </w:pPr>
-    </w:p>
-    <w:p>
-      <w:pPr>
-        <w:spacing w:after="0" w:line="240" w:lineRule="auto"/>
-      </w:pPr>
-    </w:p>
-    <w:p>
-      <w:pPr>
-        <w:spacing w:after="0" w:line="240" w:lineRule="auto"/>
-      </w:pPr>
-    </w:p>
-    <w:p>
-      <w:pPr>
-        <w:spacing w:after="0" w:line="240" w:lineRule="auto"/>
-      </w:pPr>
-    </w:p>
-    <w:p>
-      <w:pPr>
-        <w:spacing w:after="0" w:line="240" w:lineRule="auto"/>
-        <w:rPr>
-          <w:b/>
-        </w:rPr>
-      </w:pPr>
-      <w:r>
-        <w:rPr>
-          <w:b/>
-        </w:rPr>
-        <w:t>Quality Assurance</w:t>
-      </w:r>
+        <w:t>Tensile (</w:t>
+      </w:r>
+      <w:r>
+        <w:rPr>
+          <w:b/>
+        </w:rPr>
+        <w:t>D412</w:t>
+      </w:r>
+      <w:r>
+        <w:rPr>
+          <w:b/>
+        </w:rPr>
+        <w:t xml:space="preserve"> &amp; EN 455-2)</w:t>
+      </w:r>
+    </w:p>
+    <w:p>
+      <w:pPr>
+        <w:spacing w:after="0" w:line="240" w:lineRule="auto"/>
+        <w:rPr>
+          <w:b/>
+          <w:bCs/>
+        </w:rPr>
+      </w:pPr>
+      <w:r>
+        <w:rPr>
+          <w:b/>
+          <w:bCs/>
+        </w:rPr>
+        <w:t>Before Aging</w:t>
+      </w:r>
+    </w:p>
+    <w:p>
+      <w:pPr>
+        <w:spacing w:after="0" w:line="240" w:lineRule="auto"/>
+        <w:rPr>
+          <w:b/>
+        </w:rPr>
+      </w:pPr>
+    </w:p>
+    <w:p>
+      <w:pPr>
+        <w:spacing w:after="0" w:line="240" w:lineRule="auto"/>
+      </w:pPr>
+    </w:p>
+    <w:p>
+      <w:pPr>
+        <w:spacing w:after="0" w:line="240" w:lineRule="auto"/>
+      </w:pPr>
+    </w:p>
+    <w:p>
+      <w:pPr>
+        <w:spacing w:after="0" w:line="240" w:lineRule="auto"/>
+      </w:pPr>
+    </w:p>
+    <w:p>
+      <w:pPr>
+        <w:spacing w:after="0" w:line="240" w:lineRule="auto"/>
+      </w:pPr>
+    </w:p>
+    <w:p>
+      <w:pPr>
+        <w:spacing w:after="0" w:line="240" w:lineRule="auto"/>
+      </w:pPr>
+    </w:p>
+    <w:p>
+      <w:pPr>
+        <w:spacing w:after="0" w:line="240" w:lineRule="auto"/>
+      </w:pPr>
     </w:p>
     <w:tbl>
       <w:tblPr>
-        <w:tblW w:w="8760" w:type="dxa"/>
+        <w:tblpPr w:leftFromText="180" w:rightFromText="180" w:vertAnchor="text" w:horzAnchor="margin" w:tblpY="553"/>
+        <w:tblW w:w="7380" w:type="dxa"/>
         <w:tblCellMar>
           <w:left w:w="0" w:type="dxa"/>
           <w:right w:w="0" w:type="dxa"/>
@@ -1863,16 +1978,16 @@
         <w:tblLook w:val="0420" w:firstRow="1" w:lastRow="0" w:firstColumn="0" w:lastColumn="0" w:noHBand="0" w:noVBand="1"/>
       </w:tblPr>
       <w:tblGrid>
-        <w:gridCol w:w="4380"/>
-        <w:gridCol w:w="4380"/>
+        <w:gridCol w:w="3690"/>
+        <w:gridCol w:w="3690"/>
       </w:tblGrid>
       <w:tr>
         <w:trPr>
-          <w:trHeight w:val="385"/>
+          <w:trHeight w:val="484"/>
         </w:trPr>
         <w:tc>
           <w:tcPr>
-            <w:tcW w:w="4380" w:type="dxa"/>
+            <w:tcW w:w="2460" w:type="dxa"/>
             <w:tcBorders>
               <w:top w:val="single" w:sz="8" w:space="0" w:color="FFFFFF"/>
               <w:left w:val="single" w:sz="8" w:space="0" w:color="FFFFFF"/>
@@ -1900,13 +2015,13 @@
                 <w:b/>
                 <w:bCs/>
               </w:rPr>
-              <w:t>Visual Inspection G-I      AQL</w:t>
-            </w:r>
-          </w:p>
-        </w:tc>
-        <w:tc>
-          <w:tcPr>
-            <w:tcW w:w="4380" w:type="dxa"/>
+              <w:t>Tensile(MPA)</w:t>
+            </w:r>
+          </w:p>
+        </w:tc>
+        <w:tc>
+          <w:tcPr>
+            <w:tcW w:w="2460" w:type="dxa"/>
             <w:tcBorders>
               <w:top w:val="single" w:sz="8" w:space="0" w:color="FFFFFF"/>
               <w:left w:val="single" w:sz="8" w:space="0" w:color="FFFFFF"/>
@@ -1929,32 +2044,32 @@
                 <w:b/>
               </w:rPr>
             </w:pPr>
+            <w:proofErr w:type="gramStart"/>
             <w:r>
               <w:rPr>
                 <w:b/>
                 <w:bCs/>
               </w:rPr>
-              <w:t>Physical dimension S-</w:t>
-            </w:r>
-            <w:proofErr w:type="gramStart"/>
+              <w:t>Elongation(</w:t>
+            </w:r>
+            <w:proofErr w:type="gramEnd"/>
             <w:r>
               <w:rPr>
                 <w:b/>
                 <w:bCs/>
               </w:rPr>
-              <w:t>II  AQL</w:t>
-            </w:r>
-            <w:proofErr w:type="gramEnd"/>
+              <w:t>%)</w:t>
+            </w:r>
           </w:p>
         </w:tc>
       </w:tr>
       <w:tr>
         <w:trPr>
-          <w:trHeight w:val="426"/>
+          <w:trHeight w:val="718"/>
         </w:trPr>
         <w:tc>
           <w:tcPr>
-            <w:tcW w:w="4380" w:type="dxa"/>
+            <w:tcW w:w="2460" w:type="dxa"/>
             <w:tcBorders>
               <w:top w:val="single" w:sz="24" w:space="0" w:color="FFFFFF"/>
               <w:left w:val="single" w:sz="8" w:space="0" w:color="FFFFFF"/>
@@ -1981,13 +2096,27 @@
               <w:rPr>
                 <w:b/>
               </w:rPr>
-              <w:t>Leak Test G-I                       AQL</w:t>
-            </w:r>
-          </w:p>
-        </w:tc>
-        <w:tc>
-          <w:tcPr>
-            <w:tcW w:w="4380" w:type="dxa"/>
+              <w:t xml:space="preserve">22 </w:t>
+            </w:r>
+            <w:proofErr w:type="spellStart"/>
+            <w:r>
+              <w:rPr>
+                <w:b/>
+              </w:rPr>
+              <w:t>Mpa</w:t>
+            </w:r>
+            <w:proofErr w:type="spellEnd"/>
+            <w:r>
+              <w:rPr>
+                <w:b/>
+              </w:rPr>
+              <w:t xml:space="preserve"> min.</w:t>
+            </w:r>
+          </w:p>
+        </w:tc>
+        <w:tc>
+          <w:tcPr>
+            <w:tcW w:w="2460" w:type="dxa"/>
             <w:tcBorders>
               <w:top w:val="single" w:sz="24" w:space="0" w:color="FFFFFF"/>
               <w:left w:val="single" w:sz="8" w:space="0" w:color="FFFFFF"/>
@@ -2014,7 +2143,13 @@
               <w:rPr>
                 <w:b/>
               </w:rPr>
-              <w:t>Physical Properties S-II   AQL</w:t>
+              <w:t>4</w:t>
+            </w:r>
+            <w:r>
+              <w:rPr>
+                <w:b/>
+              </w:rPr>
+              <w:t>00 Min</w:t>
             </w:r>
           </w:p>
         </w:tc>
@@ -2023,100 +2158,100 @@
     <w:p>
       <w:pPr>
         <w:spacing w:after="0" w:line="240" w:lineRule="auto"/>
-        <w:rPr>
-          <w:b/>
-        </w:rPr>
-      </w:pPr>
-    </w:p>
-    <w:p>
-      <w:pPr>
-        <w:spacing w:after="0" w:line="240" w:lineRule="auto"/>
-        <w:rPr>
-          <w:b/>
-        </w:rPr>
-      </w:pPr>
-      <w:r>
-        <w:rPr>
-          <w:b/>
-        </w:rPr>
-        <w:t>International Compliances:</w:t>
-      </w:r>
-    </w:p>
-    <w:p>
-      <w:pPr>
-        <w:pStyle w:val="ListParagraph"/>
-        <w:numPr>
-          <w:ilvl w:val="0"/>
-          <w:numId w:val="2"/>
-        </w:numPr>
-        <w:spacing w:after="0" w:line="240" w:lineRule="auto"/>
-      </w:pPr>
-      <w:r>
-        <w:t>CE:</w:t>
-      </w:r>
-    </w:p>
-    <w:p>
-      <w:pPr>
-        <w:pStyle w:val="ListParagraph"/>
-        <w:numPr>
-          <w:ilvl w:val="0"/>
-          <w:numId w:val="2"/>
-        </w:numPr>
-        <w:spacing w:after="0" w:line="240" w:lineRule="auto"/>
-      </w:pPr>
-      <w:r>
-        <w:t>Sizing,</w:t>
-      </w:r>
-      <w:r>
-        <w:t xml:space="preserve"> </w:t>
-      </w:r>
-      <w:r>
-        <w:t>Dexterity &amp; Mech</w:t>
-      </w:r>
-      <w:r>
-        <w:t>a</w:t>
-      </w:r>
-      <w:r>
-        <w:t>nical Attribute:</w:t>
-      </w:r>
-    </w:p>
-    <w:p>
-      <w:pPr>
-        <w:pStyle w:val="ListParagraph"/>
-        <w:numPr>
-          <w:ilvl w:val="0"/>
-          <w:numId w:val="2"/>
-        </w:numPr>
-        <w:spacing w:after="0" w:line="240" w:lineRule="auto"/>
-      </w:pPr>
-      <w:r>
-        <w:t>Innocuousness &amp; PH:</w:t>
-      </w:r>
-    </w:p>
-    <w:p>
-      <w:pPr>
-        <w:pStyle w:val="ListParagraph"/>
-        <w:numPr>
-          <w:ilvl w:val="0"/>
-          <w:numId w:val="2"/>
-        </w:numPr>
-        <w:spacing w:after="0" w:line="240" w:lineRule="auto"/>
-      </w:pPr>
-      <w:r>
-        <w:t>Microbial Penetration &amp; chemical Permeation:</w:t>
-      </w:r>
-    </w:p>
-    <w:p>
-      <w:pPr>
-        <w:pStyle w:val="ListParagraph"/>
-        <w:numPr>
-          <w:ilvl w:val="0"/>
-          <w:numId w:val="2"/>
-        </w:numPr>
-        <w:spacing w:after="0" w:line="240" w:lineRule="auto"/>
-      </w:pPr>
-      <w:r>
-        <w:t>Food Safe Application:</w:t>
+      </w:pPr>
+    </w:p>
+    <w:p>
+      <w:pPr>
+        <w:spacing w:after="0" w:line="240" w:lineRule="auto"/>
+        <w:rPr>
+          <w:b/>
+          <w:bCs/>
+        </w:rPr>
+      </w:pPr>
+      <w:r>
+        <w:rPr>
+          <w:b/>
+          <w:bCs/>
+        </w:rPr>
+        <w:t>After Accelerated Aging</w:t>
+      </w:r>
+    </w:p>
+    <w:p>
+      <w:pPr>
+        <w:spacing w:after="0" w:line="240" w:lineRule="auto"/>
+        <w:rPr>
+          <w:b/>
+        </w:rPr>
+      </w:pPr>
+    </w:p>
+    <w:p>
+      <w:pPr>
+        <w:spacing w:after="0" w:line="240" w:lineRule="auto"/>
+        <w:rPr>
+          <w:b/>
+          <w:bCs/>
+        </w:rPr>
+      </w:pPr>
+    </w:p>
+    <w:p>
+      <w:pPr>
+        <w:spacing w:after="0" w:line="240" w:lineRule="auto"/>
+        <w:rPr>
+          <w:b/>
+          <w:bCs/>
+        </w:rPr>
+      </w:pPr>
+    </w:p>
+    <w:p>
+      <w:pPr>
+        <w:spacing w:after="0" w:line="240" w:lineRule="auto"/>
+        <w:rPr>
+          <w:b/>
+          <w:bCs/>
+        </w:rPr>
+      </w:pPr>
+    </w:p>
+    <w:p>
+      <w:pPr>
+        <w:spacing w:after="0" w:line="240" w:lineRule="auto"/>
+        <w:rPr>
+          <w:b/>
+          <w:bCs/>
+        </w:rPr>
+      </w:pPr>
+    </w:p>
+    <w:p>
+      <w:pPr>
+        <w:spacing w:after="0" w:line="240" w:lineRule="auto"/>
+        <w:rPr>
+          <w:b/>
+          <w:bCs/>
+        </w:rPr>
+      </w:pPr>
+    </w:p>
+    <w:p>
+      <w:pPr>
+        <w:spacing w:after="0" w:line="240" w:lineRule="auto"/>
+        <w:rPr>
+          <w:b/>
+          <w:bCs/>
+        </w:rPr>
+      </w:pPr>
+    </w:p>
+    <w:p>
+      <w:pPr>
+        <w:spacing w:after="0" w:line="240" w:lineRule="auto"/>
+        <w:rPr>
+          <w:b/>
+          <w:bCs/>
+        </w:rPr>
+      </w:pPr>
+      <w:r>
+        <w:rPr>
+          <w:b/>
+          <w:bCs/>
+        </w:rPr>
+        <w:t>Packaging</w:t>
       </w:r>
     </w:p>
     <w:p>
@@ -2267,15 +2402,15 @@
       <w:pPr>
         <w:spacing w:after="0" w:line="240" w:lineRule="auto"/>
       </w:pPr>
-      <w:r>
-        <w:t>20FCL=</w:t>
-      </w:r>
-      <w:r>
-        <w:t>1360 Cartons</w:t>
-      </w:r>
       <w:bookmarkStart w:id="0" w:name="_GoBack"/>
       <w:bookmarkEnd w:id="0"/>
       <w:r>
+        <w:t>20FCL=</w:t>
+      </w:r>
+      <w:r>
+        <w:t>1360 Cartons</w:t>
+      </w:r>
+      <w:r>
         <w:t>,40 FCL=</w:t>
       </w:r>
       <w:r>
@@ -2308,8 +2443,8 @@
       </w:pPr>
     </w:p>
     <w:sectPr>
-      <w:headerReference w:type="default" r:id="rId7"/>
-      <w:footerReference w:type="default" r:id="rId8"/>
+      <w:headerReference w:type="default" r:id="rId8"/>
+      <w:footerReference w:type="default" r:id="rId9"/>
       <w:pgSz w:w="12240" w:h="15840"/>
       <w:pgMar w:top="1800" w:right="360" w:bottom="1530" w:left="450" w:header="720" w:footer="720" w:gutter="0"/>
       <w:cols w:space="720"/>

</xml_diff>